<commit_message>
Cambio salidas en s3
</commit_message>
<xml_diff>
--- a/Memoria/Memoria semaforos.docx
+++ b/Memoria/Memoria semaforos.docx
@@ -132,21 +132,6 @@
           <w:szCs w:val="24"/>
         </w:rPr>
       </w:pPr>
-      <w:r>
-        <w:rPr>
-          <w:sz w:val="24"/>
-          <w:szCs w:val="24"/>
-        </w:rPr>
-        <w:t xml:space="preserve">Para el correcto </w:t>
-      </w:r>
-    </w:p>
-    <w:p>
-      <w:pPr>
-        <w:rPr>
-          <w:sz w:val="24"/>
-          <w:szCs w:val="24"/>
-        </w:rPr>
-      </w:pPr>
     </w:p>
     <w:p>
       <w:pPr>
@@ -184,7 +169,44 @@
           <w:sz w:val="24"/>
           <w:szCs w:val="24"/>
         </w:rPr>
-        <w:t xml:space="preserve">este proyecto usaremos un total de 6 estados. </w:t>
+        <w:t xml:space="preserve">este proyecto usaremos un total de </w:t>
+      </w:r>
+      <w:r>
+        <w:rPr>
+          <w:sz w:val="24"/>
+          <w:szCs w:val="24"/>
+        </w:rPr>
+        <w:t>13</w:t>
+      </w:r>
+      <w:r>
+        <w:rPr>
+          <w:sz w:val="24"/>
+          <w:szCs w:val="24"/>
+        </w:rPr>
+        <w:t xml:space="preserve"> estados. </w:t>
+      </w:r>
+      <w:r>
+        <w:rPr>
+          <w:sz w:val="24"/>
+          <w:szCs w:val="24"/>
+        </w:rPr>
+        <w:t xml:space="preserve">6 de esos estados se podrían considerar principales, mientras que el resto son estados auxiliares usados para las transiciones y para ayudarnos con los </w:t>
+      </w:r>
+      <w:proofErr w:type="spellStart"/>
+      <w:r>
+        <w:rPr>
+          <w:sz w:val="24"/>
+          <w:szCs w:val="24"/>
+        </w:rPr>
+        <w:t>reseteos</w:t>
+      </w:r>
+      <w:proofErr w:type="spellEnd"/>
+      <w:r>
+        <w:rPr>
+          <w:sz w:val="24"/>
+          <w:szCs w:val="24"/>
+        </w:rPr>
+        <w:t xml:space="preserve"> de contadores.</w:t>
       </w:r>
     </w:p>
     <w:p>
@@ -199,7 +221,22 @@
           <w:sz w:val="24"/>
           <w:szCs w:val="24"/>
         </w:rPr>
-        <w:t>El estado 0 corresponde al tránsito "normal" de la vía, en el que los coches de la vía principal podrán seguir su camino de forma usual.</w:t>
+        <w:t xml:space="preserve">Estos estados principales son </w:t>
+      </w:r>
+      <w:r>
+        <w:rPr>
+          <w:i/>
+          <w:sz w:val="24"/>
+          <w:szCs w:val="24"/>
+        </w:rPr>
+        <w:t>S0, S1, S2, S3, T1 y T2</w:t>
+      </w:r>
+      <w:r>
+        <w:rPr>
+          <w:sz w:val="24"/>
+          <w:szCs w:val="24"/>
+        </w:rPr>
+        <w:t>.</w:t>
       </w:r>
     </w:p>
     <w:p>
@@ -214,7 +251,30 @@
           <w:sz w:val="24"/>
           <w:szCs w:val="24"/>
         </w:rPr>
-        <w:t>El estado 1 corresponde a un estado de transición entre el 0 y el 2.</w:t>
+        <w:t xml:space="preserve">El estado </w:t>
+      </w:r>
+      <w:r>
+        <w:rPr>
+          <w:i/>
+          <w:sz w:val="24"/>
+          <w:szCs w:val="24"/>
+        </w:rPr>
+        <w:t>S</w:t>
+      </w:r>
+      <w:r>
+        <w:rPr>
+          <w:i/>
+          <w:sz w:val="24"/>
+          <w:szCs w:val="24"/>
+        </w:rPr>
+        <w:t>0</w:t>
+      </w:r>
+      <w:r>
+        <w:rPr>
+          <w:sz w:val="24"/>
+          <w:szCs w:val="24"/>
+        </w:rPr>
+        <w:t xml:space="preserve"> corresponde al tránsito "normal" de la vía, en el que los coches de la vía principal podrán seguir su camino de forma usual.</w:t>
       </w:r>
     </w:p>
     <w:p>
@@ -229,7 +289,76 @@
           <w:sz w:val="24"/>
           <w:szCs w:val="24"/>
         </w:rPr>
-        <w:t xml:space="preserve">El estado 2 corresponde al estado en el que los vehículos del camino secundario tienen preferencia. </w:t>
+        <w:t xml:space="preserve">El estado </w:t>
+      </w:r>
+      <w:r>
+        <w:rPr>
+          <w:i/>
+          <w:sz w:val="24"/>
+          <w:szCs w:val="24"/>
+        </w:rPr>
+        <w:t>S</w:t>
+      </w:r>
+      <w:r>
+        <w:rPr>
+          <w:i/>
+          <w:sz w:val="24"/>
+          <w:szCs w:val="24"/>
+        </w:rPr>
+        <w:t>1</w:t>
+      </w:r>
+      <w:r>
+        <w:rPr>
+          <w:sz w:val="24"/>
+          <w:szCs w:val="24"/>
+        </w:rPr>
+        <w:t xml:space="preserve"> corresponde a un estado de transición entre el </w:t>
+      </w:r>
+      <w:r>
+        <w:rPr>
+          <w:i/>
+          <w:sz w:val="24"/>
+          <w:szCs w:val="24"/>
+        </w:rPr>
+        <w:t>S</w:t>
+      </w:r>
+      <w:r>
+        <w:rPr>
+          <w:i/>
+          <w:sz w:val="24"/>
+          <w:szCs w:val="24"/>
+        </w:rPr>
+        <w:t>0</w:t>
+      </w:r>
+      <w:r>
+        <w:rPr>
+          <w:sz w:val="24"/>
+          <w:szCs w:val="24"/>
+        </w:rPr>
+        <w:t xml:space="preserve"> y el </w:t>
+      </w:r>
+      <w:r>
+        <w:rPr>
+          <w:i/>
+          <w:sz w:val="24"/>
+          <w:szCs w:val="24"/>
+        </w:rPr>
+        <w:t>S</w:t>
+      </w:r>
+      <w:r>
+        <w:rPr>
+          <w:i/>
+          <w:sz w:val="24"/>
+          <w:szCs w:val="24"/>
+        </w:rPr>
+        <w:t>2</w:t>
+      </w:r>
+      <w:r>
+        <w:rPr>
+          <w:sz w:val="24"/>
+          <w:szCs w:val="24"/>
+        </w:rPr>
+        <w:t>, en el que el semáforo principal pasa a ser ámbar.</w:t>
       </w:r>
     </w:p>
     <w:p>
@@ -244,7 +373,30 @@
           <w:sz w:val="24"/>
           <w:szCs w:val="24"/>
         </w:rPr>
-        <w:t>El estado 3 corresponde a un estado de transición entre el 2 y el 0.</w:t>
+        <w:t xml:space="preserve">El estado </w:t>
+      </w:r>
+      <w:r>
+        <w:rPr>
+          <w:i/>
+          <w:sz w:val="24"/>
+          <w:szCs w:val="24"/>
+        </w:rPr>
+        <w:t>S</w:t>
+      </w:r>
+      <w:r>
+        <w:rPr>
+          <w:i/>
+          <w:sz w:val="24"/>
+          <w:szCs w:val="24"/>
+        </w:rPr>
+        <w:t>2</w:t>
+      </w:r>
+      <w:r>
+        <w:rPr>
+          <w:sz w:val="24"/>
+          <w:szCs w:val="24"/>
+        </w:rPr>
+        <w:t xml:space="preserve"> corresponde al estado en el que los vehículos del camino secundario tienen preferencia. </w:t>
       </w:r>
     </w:p>
     <w:p>
@@ -259,7 +411,76 @@
           <w:sz w:val="24"/>
           <w:szCs w:val="24"/>
         </w:rPr>
-        <w:t>El estado T1 corresponde a la llegada y paso del tren. Ningún vehículo podrá moverse en este momento, aunque los peatones podrán cruzar con seguridad.</w:t>
+        <w:t xml:space="preserve">El estado </w:t>
+      </w:r>
+      <w:r>
+        <w:rPr>
+          <w:i/>
+          <w:sz w:val="24"/>
+          <w:szCs w:val="24"/>
+        </w:rPr>
+        <w:t>S</w:t>
+      </w:r>
+      <w:r>
+        <w:rPr>
+          <w:i/>
+          <w:sz w:val="24"/>
+          <w:szCs w:val="24"/>
+        </w:rPr>
+        <w:t>3</w:t>
+      </w:r>
+      <w:r>
+        <w:rPr>
+          <w:sz w:val="24"/>
+          <w:szCs w:val="24"/>
+        </w:rPr>
+        <w:t xml:space="preserve"> corresponde a un estado de transición entre el </w:t>
+      </w:r>
+      <w:r>
+        <w:rPr>
+          <w:i/>
+          <w:sz w:val="24"/>
+          <w:szCs w:val="24"/>
+        </w:rPr>
+        <w:t>S</w:t>
+      </w:r>
+      <w:r>
+        <w:rPr>
+          <w:i/>
+          <w:sz w:val="24"/>
+          <w:szCs w:val="24"/>
+        </w:rPr>
+        <w:t>2</w:t>
+      </w:r>
+      <w:r>
+        <w:rPr>
+          <w:sz w:val="24"/>
+          <w:szCs w:val="24"/>
+        </w:rPr>
+        <w:t xml:space="preserve"> y el </w:t>
+      </w:r>
+      <w:r>
+        <w:rPr>
+          <w:i/>
+          <w:sz w:val="24"/>
+          <w:szCs w:val="24"/>
+        </w:rPr>
+        <w:t>S</w:t>
+      </w:r>
+      <w:r>
+        <w:rPr>
+          <w:i/>
+          <w:sz w:val="24"/>
+          <w:szCs w:val="24"/>
+        </w:rPr>
+        <w:t>0</w:t>
+      </w:r>
+      <w:r>
+        <w:rPr>
+          <w:sz w:val="24"/>
+          <w:szCs w:val="24"/>
+        </w:rPr>
+        <w:t>, en el que el semáforo secundario pasa a ser ámbar.</w:t>
       </w:r>
     </w:p>
     <w:p>
@@ -274,7 +495,90 @@
           <w:sz w:val="24"/>
           <w:szCs w:val="24"/>
         </w:rPr>
-        <w:t>El estado T2 corresponde a un estado de transición entre T1 y el estado 0.</w:t>
+        <w:t xml:space="preserve">El estado </w:t>
+      </w:r>
+      <w:r>
+        <w:rPr>
+          <w:i/>
+          <w:sz w:val="24"/>
+          <w:szCs w:val="24"/>
+        </w:rPr>
+        <w:t>T1</w:t>
+      </w:r>
+      <w:r>
+        <w:rPr>
+          <w:sz w:val="24"/>
+          <w:szCs w:val="24"/>
+        </w:rPr>
+        <w:t xml:space="preserve"> corresponde a la llegada y paso del tren. Ningún vehículo podrá moverse en este momento, aunque los peatones podrán cruzar con seguridad.</w:t>
+      </w:r>
+    </w:p>
+    <w:p>
+      <w:pPr>
+        <w:rPr>
+          <w:sz w:val="24"/>
+          <w:szCs w:val="24"/>
+        </w:rPr>
+      </w:pPr>
+      <w:r>
+        <w:rPr>
+          <w:sz w:val="24"/>
+          <w:szCs w:val="24"/>
+        </w:rPr>
+        <w:t xml:space="preserve">El estado </w:t>
+      </w:r>
+      <w:r>
+        <w:rPr>
+          <w:i/>
+          <w:sz w:val="24"/>
+          <w:szCs w:val="24"/>
+        </w:rPr>
+        <w:t>T2</w:t>
+      </w:r>
+      <w:r>
+        <w:rPr>
+          <w:sz w:val="24"/>
+          <w:szCs w:val="24"/>
+        </w:rPr>
+        <w:t xml:space="preserve"> corresponde a un estado de transición entre </w:t>
+      </w:r>
+      <w:r>
+        <w:rPr>
+          <w:i/>
+          <w:sz w:val="24"/>
+          <w:szCs w:val="24"/>
+        </w:rPr>
+        <w:t>T1</w:t>
+      </w:r>
+      <w:r>
+        <w:rPr>
+          <w:sz w:val="24"/>
+          <w:szCs w:val="24"/>
+        </w:rPr>
+        <w:t xml:space="preserve"> y el estado </w:t>
+      </w:r>
+      <w:r>
+        <w:rPr>
+          <w:i/>
+          <w:sz w:val="24"/>
+          <w:szCs w:val="24"/>
+        </w:rPr>
+        <w:t>S</w:t>
+      </w:r>
+      <w:r>
+        <w:rPr>
+          <w:i/>
+          <w:sz w:val="24"/>
+          <w:szCs w:val="24"/>
+        </w:rPr>
+        <w:t>0</w:t>
+      </w:r>
+      <w:r>
+        <w:rPr>
+          <w:sz w:val="24"/>
+          <w:szCs w:val="24"/>
+        </w:rPr>
+        <w:t>.</w:t>
       </w:r>
     </w:p>
     <w:tbl>
@@ -284,13 +588,13 @@
         <w:tblLook w:val="04A0"/>
       </w:tblPr>
       <w:tblGrid>
-        <w:gridCol w:w="1234"/>
-        <w:gridCol w:w="1235"/>
-        <w:gridCol w:w="1235"/>
-        <w:gridCol w:w="1235"/>
-        <w:gridCol w:w="1235"/>
-        <w:gridCol w:w="1235"/>
-        <w:gridCol w:w="1235"/>
+        <w:gridCol w:w="1186"/>
+        <w:gridCol w:w="991"/>
+        <w:gridCol w:w="1521"/>
+        <w:gridCol w:w="991"/>
+        <w:gridCol w:w="1521"/>
+        <w:gridCol w:w="991"/>
+        <w:gridCol w:w="1519"/>
       </w:tblGrid>
       <w:tr>
         <w:tc>
@@ -489,71 +793,113 @@
                 <w:szCs w:val="24"/>
               </w:rPr>
             </w:pPr>
-          </w:p>
-        </w:tc>
-        <w:tc>
-          <w:tcPr>
-            <w:tcW w:w="1235" w:type="dxa"/>
-          </w:tcPr>
-          <w:p>
-            <w:pPr>
-              <w:rPr>
-                <w:sz w:val="24"/>
-                <w:szCs w:val="24"/>
-              </w:rPr>
-            </w:pPr>
-          </w:p>
-        </w:tc>
-        <w:tc>
-          <w:tcPr>
-            <w:tcW w:w="1235" w:type="dxa"/>
-          </w:tcPr>
-          <w:p>
-            <w:pPr>
-              <w:rPr>
-                <w:sz w:val="24"/>
-                <w:szCs w:val="24"/>
-              </w:rPr>
-            </w:pPr>
-          </w:p>
-        </w:tc>
-        <w:tc>
-          <w:tcPr>
-            <w:tcW w:w="1235" w:type="dxa"/>
-          </w:tcPr>
-          <w:p>
-            <w:pPr>
-              <w:rPr>
-                <w:sz w:val="24"/>
-                <w:szCs w:val="24"/>
-              </w:rPr>
-            </w:pPr>
-          </w:p>
-        </w:tc>
-        <w:tc>
-          <w:tcPr>
-            <w:tcW w:w="1235" w:type="dxa"/>
-          </w:tcPr>
-          <w:p>
-            <w:pPr>
-              <w:rPr>
-                <w:sz w:val="24"/>
-                <w:szCs w:val="24"/>
-              </w:rPr>
-            </w:pPr>
-          </w:p>
-        </w:tc>
-        <w:tc>
-          <w:tcPr>
-            <w:tcW w:w="1235" w:type="dxa"/>
-          </w:tcPr>
-          <w:p>
-            <w:pPr>
-              <w:rPr>
-                <w:sz w:val="24"/>
-                <w:szCs w:val="24"/>
-              </w:rPr>
-            </w:pPr>
+            <w:r>
+              <w:rPr>
+                <w:sz w:val="24"/>
+                <w:szCs w:val="24"/>
+              </w:rPr>
+              <w:t>Verde</w:t>
+            </w:r>
+          </w:p>
+        </w:tc>
+        <w:tc>
+          <w:tcPr>
+            <w:tcW w:w="1235" w:type="dxa"/>
+          </w:tcPr>
+          <w:p>
+            <w:pPr>
+              <w:rPr>
+                <w:sz w:val="24"/>
+                <w:szCs w:val="24"/>
+              </w:rPr>
+            </w:pPr>
+            <w:r>
+              <w:rPr>
+                <w:sz w:val="24"/>
+                <w:szCs w:val="24"/>
+              </w:rPr>
+              <w:t>Ámbar</w:t>
+            </w:r>
+          </w:p>
+        </w:tc>
+        <w:tc>
+          <w:tcPr>
+            <w:tcW w:w="1235" w:type="dxa"/>
+          </w:tcPr>
+          <w:p>
+            <w:pPr>
+              <w:rPr>
+                <w:sz w:val="24"/>
+                <w:szCs w:val="24"/>
+              </w:rPr>
+            </w:pPr>
+            <w:r>
+              <w:rPr>
+                <w:sz w:val="24"/>
+                <w:szCs w:val="24"/>
+              </w:rPr>
+              <w:t>Rojo</w:t>
+            </w:r>
+          </w:p>
+        </w:tc>
+        <w:tc>
+          <w:tcPr>
+            <w:tcW w:w="1235" w:type="dxa"/>
+          </w:tcPr>
+          <w:p>
+            <w:pPr>
+              <w:rPr>
+                <w:sz w:val="24"/>
+                <w:szCs w:val="24"/>
+              </w:rPr>
+            </w:pPr>
+            <w:r>
+              <w:rPr>
+                <w:sz w:val="24"/>
+                <w:szCs w:val="24"/>
+              </w:rPr>
+              <w:t>Rojo</w:t>
+            </w:r>
+          </w:p>
+        </w:tc>
+        <w:tc>
+          <w:tcPr>
+            <w:tcW w:w="1235" w:type="dxa"/>
+          </w:tcPr>
+          <w:p>
+            <w:pPr>
+              <w:rPr>
+                <w:sz w:val="24"/>
+                <w:szCs w:val="24"/>
+              </w:rPr>
+            </w:pPr>
+            <w:r>
+              <w:rPr>
+                <w:sz w:val="24"/>
+                <w:szCs w:val="24"/>
+              </w:rPr>
+              <w:t>Rojo</w:t>
+            </w:r>
+          </w:p>
+        </w:tc>
+        <w:tc>
+          <w:tcPr>
+            <w:tcW w:w="1235" w:type="dxa"/>
+          </w:tcPr>
+          <w:p>
+            <w:pPr>
+              <w:rPr>
+                <w:sz w:val="24"/>
+                <w:szCs w:val="24"/>
+              </w:rPr>
+            </w:pPr>
+            <w:r>
+              <w:rPr>
+                <w:sz w:val="24"/>
+                <w:szCs w:val="24"/>
+              </w:rPr>
+              <w:t>Rojo</w:t>
+            </w:r>
           </w:p>
         </w:tc>
       </w:tr>
@@ -604,71 +950,113 @@
                 <w:szCs w:val="24"/>
               </w:rPr>
             </w:pPr>
-          </w:p>
-        </w:tc>
-        <w:tc>
-          <w:tcPr>
-            <w:tcW w:w="1235" w:type="dxa"/>
-          </w:tcPr>
-          <w:p>
-            <w:pPr>
-              <w:rPr>
-                <w:sz w:val="24"/>
-                <w:szCs w:val="24"/>
-              </w:rPr>
-            </w:pPr>
-          </w:p>
-        </w:tc>
-        <w:tc>
-          <w:tcPr>
-            <w:tcW w:w="1235" w:type="dxa"/>
-          </w:tcPr>
-          <w:p>
-            <w:pPr>
-              <w:rPr>
-                <w:sz w:val="24"/>
-                <w:szCs w:val="24"/>
-              </w:rPr>
-            </w:pPr>
-          </w:p>
-        </w:tc>
-        <w:tc>
-          <w:tcPr>
-            <w:tcW w:w="1235" w:type="dxa"/>
-          </w:tcPr>
-          <w:p>
-            <w:pPr>
-              <w:rPr>
-                <w:sz w:val="24"/>
-                <w:szCs w:val="24"/>
-              </w:rPr>
-            </w:pPr>
-          </w:p>
-        </w:tc>
-        <w:tc>
-          <w:tcPr>
-            <w:tcW w:w="1235" w:type="dxa"/>
-          </w:tcPr>
-          <w:p>
-            <w:pPr>
-              <w:rPr>
-                <w:sz w:val="24"/>
-                <w:szCs w:val="24"/>
-              </w:rPr>
-            </w:pPr>
-          </w:p>
-        </w:tc>
-        <w:tc>
-          <w:tcPr>
-            <w:tcW w:w="1235" w:type="dxa"/>
-          </w:tcPr>
-          <w:p>
-            <w:pPr>
-              <w:rPr>
-                <w:sz w:val="24"/>
-                <w:szCs w:val="24"/>
-              </w:rPr>
-            </w:pPr>
+            <w:r>
+              <w:rPr>
+                <w:sz w:val="24"/>
+                <w:szCs w:val="24"/>
+              </w:rPr>
+              <w:t>Rojo</w:t>
+            </w:r>
+          </w:p>
+        </w:tc>
+        <w:tc>
+          <w:tcPr>
+            <w:tcW w:w="1235" w:type="dxa"/>
+          </w:tcPr>
+          <w:p>
+            <w:pPr>
+              <w:rPr>
+                <w:sz w:val="24"/>
+                <w:szCs w:val="24"/>
+              </w:rPr>
+            </w:pPr>
+            <w:r>
+              <w:rPr>
+                <w:sz w:val="24"/>
+                <w:szCs w:val="24"/>
+              </w:rPr>
+              <w:t>Rojo</w:t>
+            </w:r>
+          </w:p>
+        </w:tc>
+        <w:tc>
+          <w:tcPr>
+            <w:tcW w:w="1235" w:type="dxa"/>
+          </w:tcPr>
+          <w:p>
+            <w:pPr>
+              <w:rPr>
+                <w:sz w:val="24"/>
+                <w:szCs w:val="24"/>
+              </w:rPr>
+            </w:pPr>
+            <w:r>
+              <w:rPr>
+                <w:sz w:val="24"/>
+                <w:szCs w:val="24"/>
+              </w:rPr>
+              <w:t>Verde</w:t>
+            </w:r>
+          </w:p>
+        </w:tc>
+        <w:tc>
+          <w:tcPr>
+            <w:tcW w:w="1235" w:type="dxa"/>
+          </w:tcPr>
+          <w:p>
+            <w:pPr>
+              <w:rPr>
+                <w:sz w:val="24"/>
+                <w:szCs w:val="24"/>
+              </w:rPr>
+            </w:pPr>
+            <w:r>
+              <w:rPr>
+                <w:sz w:val="24"/>
+                <w:szCs w:val="24"/>
+              </w:rPr>
+              <w:t>Ámbar</w:t>
+            </w:r>
+          </w:p>
+        </w:tc>
+        <w:tc>
+          <w:tcPr>
+            <w:tcW w:w="1235" w:type="dxa"/>
+          </w:tcPr>
+          <w:p>
+            <w:pPr>
+              <w:rPr>
+                <w:sz w:val="24"/>
+                <w:szCs w:val="24"/>
+              </w:rPr>
+            </w:pPr>
+            <w:r>
+              <w:rPr>
+                <w:sz w:val="24"/>
+                <w:szCs w:val="24"/>
+              </w:rPr>
+              <w:t>Rojo</w:t>
+            </w:r>
+          </w:p>
+        </w:tc>
+        <w:tc>
+          <w:tcPr>
+            <w:tcW w:w="1235" w:type="dxa"/>
+          </w:tcPr>
+          <w:p>
+            <w:pPr>
+              <w:rPr>
+                <w:sz w:val="24"/>
+                <w:szCs w:val="24"/>
+              </w:rPr>
+            </w:pPr>
+            <w:r>
+              <w:rPr>
+                <w:sz w:val="24"/>
+                <w:szCs w:val="24"/>
+              </w:rPr>
+              <w:t>Rojo</w:t>
+            </w:r>
           </w:p>
         </w:tc>
       </w:tr>
@@ -689,86 +1077,135 @@
                 <w:sz w:val="24"/>
                 <w:szCs w:val="24"/>
               </w:rPr>
-              <w:t>P. Peatones Vía Principal</w:t>
-            </w:r>
-          </w:p>
-        </w:tc>
-        <w:tc>
-          <w:tcPr>
-            <w:tcW w:w="1235" w:type="dxa"/>
-          </w:tcPr>
-          <w:p>
-            <w:pPr>
-              <w:rPr>
-                <w:sz w:val="24"/>
-                <w:szCs w:val="24"/>
-              </w:rPr>
-            </w:pPr>
-          </w:p>
-        </w:tc>
-        <w:tc>
-          <w:tcPr>
-            <w:tcW w:w="1235" w:type="dxa"/>
-          </w:tcPr>
-          <w:p>
-            <w:pPr>
-              <w:rPr>
-                <w:sz w:val="24"/>
-                <w:szCs w:val="24"/>
-              </w:rPr>
-            </w:pPr>
-          </w:p>
-        </w:tc>
-        <w:tc>
-          <w:tcPr>
-            <w:tcW w:w="1235" w:type="dxa"/>
-          </w:tcPr>
-          <w:p>
-            <w:pPr>
-              <w:rPr>
-                <w:sz w:val="24"/>
-                <w:szCs w:val="24"/>
-              </w:rPr>
-            </w:pPr>
-          </w:p>
-        </w:tc>
-        <w:tc>
-          <w:tcPr>
-            <w:tcW w:w="1235" w:type="dxa"/>
-          </w:tcPr>
-          <w:p>
-            <w:pPr>
-              <w:rPr>
-                <w:sz w:val="24"/>
-                <w:szCs w:val="24"/>
-              </w:rPr>
-            </w:pPr>
-          </w:p>
-        </w:tc>
-        <w:tc>
-          <w:tcPr>
-            <w:tcW w:w="1235" w:type="dxa"/>
-          </w:tcPr>
-          <w:p>
-            <w:pPr>
-              <w:rPr>
-                <w:sz w:val="24"/>
-                <w:szCs w:val="24"/>
-              </w:rPr>
-            </w:pPr>
-          </w:p>
-        </w:tc>
-        <w:tc>
-          <w:tcPr>
-            <w:tcW w:w="1235" w:type="dxa"/>
-          </w:tcPr>
-          <w:p>
-            <w:pPr>
-              <w:rPr>
-                <w:sz w:val="24"/>
-                <w:szCs w:val="24"/>
-              </w:rPr>
-            </w:pPr>
+              <w:t xml:space="preserve">Paso </w:t>
+            </w:r>
+            <w:r>
+              <w:rPr>
+                <w:sz w:val="24"/>
+                <w:szCs w:val="24"/>
+              </w:rPr>
+              <w:t>Peatones Vía Principal</w:t>
+            </w:r>
+          </w:p>
+        </w:tc>
+        <w:tc>
+          <w:tcPr>
+            <w:tcW w:w="1235" w:type="dxa"/>
+          </w:tcPr>
+          <w:p>
+            <w:pPr>
+              <w:rPr>
+                <w:sz w:val="24"/>
+                <w:szCs w:val="24"/>
+              </w:rPr>
+            </w:pPr>
+            <w:r>
+              <w:rPr>
+                <w:sz w:val="24"/>
+                <w:szCs w:val="24"/>
+              </w:rPr>
+              <w:t>Rojo</w:t>
+            </w:r>
+          </w:p>
+        </w:tc>
+        <w:tc>
+          <w:tcPr>
+            <w:tcW w:w="1235" w:type="dxa"/>
+          </w:tcPr>
+          <w:p>
+            <w:pPr>
+              <w:rPr>
+                <w:sz w:val="24"/>
+                <w:szCs w:val="24"/>
+              </w:rPr>
+            </w:pPr>
+            <w:r>
+              <w:rPr>
+                <w:sz w:val="24"/>
+                <w:szCs w:val="24"/>
+              </w:rPr>
+              <w:t>Rojo</w:t>
+            </w:r>
+          </w:p>
+        </w:tc>
+        <w:tc>
+          <w:tcPr>
+            <w:tcW w:w="1235" w:type="dxa"/>
+          </w:tcPr>
+          <w:p>
+            <w:pPr>
+              <w:rPr>
+                <w:sz w:val="24"/>
+                <w:szCs w:val="24"/>
+              </w:rPr>
+            </w:pPr>
+            <w:r>
+              <w:rPr>
+                <w:sz w:val="24"/>
+                <w:szCs w:val="24"/>
+              </w:rPr>
+              <w:t>Verde</w:t>
+            </w:r>
+          </w:p>
+        </w:tc>
+        <w:tc>
+          <w:tcPr>
+            <w:tcW w:w="1235" w:type="dxa"/>
+          </w:tcPr>
+          <w:p>
+            <w:pPr>
+              <w:rPr>
+                <w:sz w:val="24"/>
+                <w:szCs w:val="24"/>
+              </w:rPr>
+            </w:pPr>
+            <w:r>
+              <w:rPr>
+                <w:sz w:val="24"/>
+                <w:szCs w:val="24"/>
+              </w:rPr>
+              <w:t>Verde parpadeando</w:t>
+            </w:r>
+          </w:p>
+        </w:tc>
+        <w:tc>
+          <w:tcPr>
+            <w:tcW w:w="1235" w:type="dxa"/>
+          </w:tcPr>
+          <w:p>
+            <w:pPr>
+              <w:rPr>
+                <w:sz w:val="24"/>
+                <w:szCs w:val="24"/>
+              </w:rPr>
+            </w:pPr>
+            <w:r>
+              <w:rPr>
+                <w:sz w:val="24"/>
+                <w:szCs w:val="24"/>
+              </w:rPr>
+              <w:t>Verde</w:t>
+            </w:r>
+          </w:p>
+        </w:tc>
+        <w:tc>
+          <w:tcPr>
+            <w:tcW w:w="1235" w:type="dxa"/>
+          </w:tcPr>
+          <w:p>
+            <w:pPr>
+              <w:rPr>
+                <w:sz w:val="24"/>
+                <w:szCs w:val="24"/>
+              </w:rPr>
+            </w:pPr>
+            <w:r>
+              <w:rPr>
+                <w:sz w:val="24"/>
+                <w:szCs w:val="24"/>
+              </w:rPr>
+              <w:t>Verde Parpadeando</w:t>
+            </w:r>
           </w:p>
         </w:tc>
       </w:tr>
@@ -789,286 +1226,136 @@
                 <w:sz w:val="24"/>
                 <w:szCs w:val="24"/>
               </w:rPr>
-              <w:t>P. Peatones Camino</w:t>
-            </w:r>
-          </w:p>
-        </w:tc>
-        <w:tc>
-          <w:tcPr>
-            <w:tcW w:w="1235" w:type="dxa"/>
-          </w:tcPr>
-          <w:p>
-            <w:pPr>
-              <w:rPr>
-                <w:sz w:val="24"/>
-                <w:szCs w:val="24"/>
-              </w:rPr>
-            </w:pPr>
-          </w:p>
-        </w:tc>
-        <w:tc>
-          <w:tcPr>
-            <w:tcW w:w="1235" w:type="dxa"/>
-          </w:tcPr>
-          <w:p>
-            <w:pPr>
-              <w:rPr>
-                <w:sz w:val="24"/>
-                <w:szCs w:val="24"/>
-              </w:rPr>
-            </w:pPr>
-          </w:p>
-        </w:tc>
-        <w:tc>
-          <w:tcPr>
-            <w:tcW w:w="1235" w:type="dxa"/>
-          </w:tcPr>
-          <w:p>
-            <w:pPr>
-              <w:rPr>
-                <w:sz w:val="24"/>
-                <w:szCs w:val="24"/>
-              </w:rPr>
-            </w:pPr>
-          </w:p>
-        </w:tc>
-        <w:tc>
-          <w:tcPr>
-            <w:tcW w:w="1235" w:type="dxa"/>
-          </w:tcPr>
-          <w:p>
-            <w:pPr>
-              <w:rPr>
-                <w:sz w:val="24"/>
-                <w:szCs w:val="24"/>
-              </w:rPr>
-            </w:pPr>
-          </w:p>
-        </w:tc>
-        <w:tc>
-          <w:tcPr>
-            <w:tcW w:w="1235" w:type="dxa"/>
-          </w:tcPr>
-          <w:p>
-            <w:pPr>
-              <w:rPr>
-                <w:sz w:val="24"/>
-                <w:szCs w:val="24"/>
-              </w:rPr>
-            </w:pPr>
-          </w:p>
-        </w:tc>
-        <w:tc>
-          <w:tcPr>
-            <w:tcW w:w="1235" w:type="dxa"/>
-          </w:tcPr>
-          <w:p>
-            <w:pPr>
-              <w:rPr>
-                <w:sz w:val="24"/>
-                <w:szCs w:val="24"/>
-              </w:rPr>
-            </w:pPr>
-          </w:p>
-        </w:tc>
-      </w:tr>
-      <w:tr>
-        <w:tc>
-          <w:tcPr>
-            <w:tcW w:w="1234" w:type="dxa"/>
-          </w:tcPr>
-          <w:p>
-            <w:pPr>
-              <w:rPr>
-                <w:sz w:val="24"/>
-                <w:szCs w:val="24"/>
-              </w:rPr>
-            </w:pPr>
-            <w:r>
-              <w:rPr>
-                <w:sz w:val="24"/>
-                <w:szCs w:val="24"/>
-              </w:rPr>
-              <w:t>Auxiliar 1</w:t>
-            </w:r>
-          </w:p>
-        </w:tc>
-        <w:tc>
-          <w:tcPr>
-            <w:tcW w:w="1235" w:type="dxa"/>
-          </w:tcPr>
-          <w:p>
-            <w:pPr>
-              <w:rPr>
-                <w:sz w:val="24"/>
-                <w:szCs w:val="24"/>
-              </w:rPr>
-            </w:pPr>
-          </w:p>
-        </w:tc>
-        <w:tc>
-          <w:tcPr>
-            <w:tcW w:w="1235" w:type="dxa"/>
-          </w:tcPr>
-          <w:p>
-            <w:pPr>
-              <w:rPr>
-                <w:sz w:val="24"/>
-                <w:szCs w:val="24"/>
-              </w:rPr>
-            </w:pPr>
-          </w:p>
-        </w:tc>
-        <w:tc>
-          <w:tcPr>
-            <w:tcW w:w="1235" w:type="dxa"/>
-          </w:tcPr>
-          <w:p>
-            <w:pPr>
-              <w:rPr>
-                <w:sz w:val="24"/>
-                <w:szCs w:val="24"/>
-              </w:rPr>
-            </w:pPr>
-          </w:p>
-        </w:tc>
-        <w:tc>
-          <w:tcPr>
-            <w:tcW w:w="1235" w:type="dxa"/>
-          </w:tcPr>
-          <w:p>
-            <w:pPr>
-              <w:rPr>
-                <w:sz w:val="24"/>
-                <w:szCs w:val="24"/>
-              </w:rPr>
-            </w:pPr>
-          </w:p>
-        </w:tc>
-        <w:tc>
-          <w:tcPr>
-            <w:tcW w:w="1235" w:type="dxa"/>
-          </w:tcPr>
-          <w:p>
-            <w:pPr>
-              <w:rPr>
-                <w:sz w:val="24"/>
-                <w:szCs w:val="24"/>
-              </w:rPr>
-            </w:pPr>
-          </w:p>
-        </w:tc>
-        <w:tc>
-          <w:tcPr>
-            <w:tcW w:w="1235" w:type="dxa"/>
-          </w:tcPr>
-          <w:p>
-            <w:pPr>
-              <w:rPr>
-                <w:sz w:val="24"/>
-                <w:szCs w:val="24"/>
-              </w:rPr>
-            </w:pPr>
-          </w:p>
-        </w:tc>
-      </w:tr>
-      <w:tr>
-        <w:tc>
-          <w:tcPr>
-            <w:tcW w:w="1234" w:type="dxa"/>
-          </w:tcPr>
-          <w:p>
-            <w:pPr>
-              <w:rPr>
-                <w:sz w:val="24"/>
-                <w:szCs w:val="24"/>
-              </w:rPr>
-            </w:pPr>
-            <w:r>
-              <w:rPr>
-                <w:sz w:val="24"/>
-                <w:szCs w:val="24"/>
-              </w:rPr>
-              <w:t>Auxiliar 2</w:t>
-            </w:r>
-          </w:p>
-        </w:tc>
-        <w:tc>
-          <w:tcPr>
-            <w:tcW w:w="1235" w:type="dxa"/>
-          </w:tcPr>
-          <w:p>
-            <w:pPr>
-              <w:rPr>
-                <w:sz w:val="24"/>
-                <w:szCs w:val="24"/>
-              </w:rPr>
-            </w:pPr>
-          </w:p>
-        </w:tc>
-        <w:tc>
-          <w:tcPr>
-            <w:tcW w:w="1235" w:type="dxa"/>
-          </w:tcPr>
-          <w:p>
-            <w:pPr>
-              <w:rPr>
-                <w:sz w:val="24"/>
-                <w:szCs w:val="24"/>
-              </w:rPr>
-            </w:pPr>
-          </w:p>
-        </w:tc>
-        <w:tc>
-          <w:tcPr>
-            <w:tcW w:w="1235" w:type="dxa"/>
-          </w:tcPr>
-          <w:p>
-            <w:pPr>
-              <w:rPr>
-                <w:sz w:val="24"/>
-                <w:szCs w:val="24"/>
-              </w:rPr>
-            </w:pPr>
-          </w:p>
-        </w:tc>
-        <w:tc>
-          <w:tcPr>
-            <w:tcW w:w="1235" w:type="dxa"/>
-          </w:tcPr>
-          <w:p>
-            <w:pPr>
-              <w:rPr>
-                <w:sz w:val="24"/>
-                <w:szCs w:val="24"/>
-              </w:rPr>
-            </w:pPr>
-          </w:p>
-        </w:tc>
-        <w:tc>
-          <w:tcPr>
-            <w:tcW w:w="1235" w:type="dxa"/>
-          </w:tcPr>
-          <w:p>
-            <w:pPr>
-              <w:rPr>
-                <w:sz w:val="24"/>
-                <w:szCs w:val="24"/>
-              </w:rPr>
-            </w:pPr>
-          </w:p>
-        </w:tc>
-        <w:tc>
-          <w:tcPr>
-            <w:tcW w:w="1235" w:type="dxa"/>
-          </w:tcPr>
-          <w:p>
-            <w:pPr>
-              <w:rPr>
-                <w:sz w:val="24"/>
-                <w:szCs w:val="24"/>
-              </w:rPr>
-            </w:pPr>
+              <w:lastRenderedPageBreak/>
+              <w:t xml:space="preserve">Paso </w:t>
+            </w:r>
+            <w:r>
+              <w:rPr>
+                <w:sz w:val="24"/>
+                <w:szCs w:val="24"/>
+              </w:rPr>
+              <w:t>Peatones Camino</w:t>
+            </w:r>
+          </w:p>
+        </w:tc>
+        <w:tc>
+          <w:tcPr>
+            <w:tcW w:w="1235" w:type="dxa"/>
+          </w:tcPr>
+          <w:p>
+            <w:pPr>
+              <w:rPr>
+                <w:sz w:val="24"/>
+                <w:szCs w:val="24"/>
+              </w:rPr>
+            </w:pPr>
+            <w:r>
+              <w:rPr>
+                <w:sz w:val="24"/>
+                <w:szCs w:val="24"/>
+              </w:rPr>
+              <w:t>Verde</w:t>
+            </w:r>
+          </w:p>
+        </w:tc>
+        <w:tc>
+          <w:tcPr>
+            <w:tcW w:w="1235" w:type="dxa"/>
+          </w:tcPr>
+          <w:p>
+            <w:pPr>
+              <w:rPr>
+                <w:sz w:val="24"/>
+                <w:szCs w:val="24"/>
+              </w:rPr>
+            </w:pPr>
+            <w:r>
+              <w:rPr>
+                <w:sz w:val="24"/>
+                <w:szCs w:val="24"/>
+              </w:rPr>
+              <w:t>Verde parpadeando</w:t>
+            </w:r>
+          </w:p>
+        </w:tc>
+        <w:tc>
+          <w:tcPr>
+            <w:tcW w:w="1235" w:type="dxa"/>
+          </w:tcPr>
+          <w:p>
+            <w:pPr>
+              <w:rPr>
+                <w:sz w:val="24"/>
+                <w:szCs w:val="24"/>
+              </w:rPr>
+            </w:pPr>
+            <w:r>
+              <w:rPr>
+                <w:sz w:val="24"/>
+                <w:szCs w:val="24"/>
+              </w:rPr>
+              <w:t>Rojo</w:t>
+            </w:r>
+          </w:p>
+        </w:tc>
+        <w:tc>
+          <w:tcPr>
+            <w:tcW w:w="1235" w:type="dxa"/>
+          </w:tcPr>
+          <w:p>
+            <w:pPr>
+              <w:rPr>
+                <w:sz w:val="24"/>
+                <w:szCs w:val="24"/>
+              </w:rPr>
+            </w:pPr>
+            <w:r>
+              <w:rPr>
+                <w:sz w:val="24"/>
+                <w:szCs w:val="24"/>
+              </w:rPr>
+              <w:t>Rojo</w:t>
+            </w:r>
+          </w:p>
+        </w:tc>
+        <w:tc>
+          <w:tcPr>
+            <w:tcW w:w="1235" w:type="dxa"/>
+          </w:tcPr>
+          <w:p>
+            <w:pPr>
+              <w:rPr>
+                <w:sz w:val="24"/>
+                <w:szCs w:val="24"/>
+              </w:rPr>
+            </w:pPr>
+            <w:r>
+              <w:rPr>
+                <w:sz w:val="24"/>
+                <w:szCs w:val="24"/>
+              </w:rPr>
+              <w:t>Verde</w:t>
+            </w:r>
+          </w:p>
+        </w:tc>
+        <w:tc>
+          <w:tcPr>
+            <w:tcW w:w="1235" w:type="dxa"/>
+          </w:tcPr>
+          <w:p>
+            <w:pPr>
+              <w:rPr>
+                <w:sz w:val="24"/>
+                <w:szCs w:val="24"/>
+              </w:rPr>
+            </w:pPr>
+            <w:r>
+              <w:rPr>
+                <w:sz w:val="24"/>
+                <w:szCs w:val="24"/>
+              </w:rPr>
+              <w:t>Verde</w:t>
+            </w:r>
           </w:p>
         </w:tc>
       </w:tr>

</xml_diff>